<commit_message>
Vorarbeiten zu Systemelemente v1
</commit_message>
<xml_diff>
--- a/Sonstig/Abgabe 2/Projektbericht.docx
+++ b/Sonstig/Abgabe 2/Projektbericht.docx
@@ -77,15 +77,7 @@
     <w:p/>
     <w:p>
       <w:r>
-        <w:t xml:space="preserve">Eingabe der Fortbewegungsdauer: Der Benutzer kann die Dauer der Fortbewegung eingeben, indem er einen </w:t>
-      </w:r>
-      <w:proofErr w:type="spellStart"/>
-      <w:r>
-        <w:t>Radknopf</w:t>
-      </w:r>
-      <w:proofErr w:type="spellEnd"/>
-      <w:r>
-        <w:t xml:space="preserve"> dreht, um die ungefähre Dauer in Minuten-Schritten nach oben oder unten einzustellen.</w:t>
+        <w:t>Eingabe der Fortbewegungsdauer: Der Benutzer kann die Dauer der Fortbewegung eingeben, indem er einen Radknopf dreht, um die ungefähre Dauer in Minuten-Schritten nach oben oder unten einzustellen.</w:t>
       </w:r>
     </w:p>
     <w:p/>
@@ -96,13 +88,8 @@
     </w:p>
     <w:p/>
     <w:p>
-      <w:proofErr w:type="spellStart"/>
-      <w:r>
-        <w:t>Wochentagsübersicht</w:t>
-      </w:r>
-      <w:proofErr w:type="spellEnd"/>
-      <w:r>
-        <w:t>:</w:t>
+      <w:r>
+        <w:t>Wochentagsübersicht:</w:t>
       </w:r>
     </w:p>
     <w:p>
@@ -116,10 +103,7 @@
         <w:t xml:space="preserve"> für die aktuelle Woche an</w:t>
       </w:r>
       <w:r>
-        <w:t xml:space="preserve">, </w:t>
-      </w:r>
-      <w:r>
-        <w:t>um ihm zu zeigen, ob er seinen CO2-Ausstoß verringert hat oder nicht.</w:t>
+        <w:t>, um ihm zu zeigen, ob er seinen CO2-Ausstoß verringert hat oder nicht.</w:t>
       </w:r>
     </w:p>
     <w:p/>
@@ -152,15 +136,7 @@
         <w:t>um ihn daran zu erinnern, seine Fortbewegungen einzugeben und um ihm eine Wochenstatistik zu senden.</w:t>
       </w:r>
       <w:r>
-        <w:t xml:space="preserve"> [</w:t>
-      </w:r>
-      <w:proofErr w:type="spellStart"/>
-      <w:r>
-        <w:t>app</w:t>
-      </w:r>
-      <w:proofErr w:type="spellEnd"/>
-      <w:r>
-        <w:t xml:space="preserve"> offen oder im Hintergrund]</w:t>
+        <w:t xml:space="preserve"> Diese Funktionalität wird auch zu Verfügung gestellt, wenn die App im Hintergrund läuft.</w:t>
       </w:r>
     </w:p>
     <w:p/>
@@ -172,66 +148,302 @@
     </w:p>
     <w:p>
       <w:r>
+        <w:t>(MainActivity)</w:t>
+      </w:r>
+    </w:p>
+    <w:p>
+      <w:r>
+        <w:tab/>
+        <w:t>MainView</w:t>
+      </w:r>
+    </w:p>
+    <w:p>
+      <w:r>
+        <w:tab/>
+      </w:r>
+      <w:r>
+        <w:t>MotionDetection</w:t>
+      </w:r>
+    </w:p>
+    <w:p>
+      <w:r>
+        <w:t>Views</w:t>
+      </w:r>
+    </w:p>
+    <w:p>
+      <w:r>
+        <w:tab/>
         <w:t>(</w:t>
       </w:r>
-      <w:proofErr w:type="spellStart"/>
-      <w:r>
-        <w:t>MainActivity</w:t>
-      </w:r>
-      <w:proofErr w:type="spellEnd"/>
+      <w:r>
+        <w:t>Material Design</w:t>
+      </w:r>
       <w:r>
         <w:t>)</w:t>
       </w:r>
     </w:p>
     <w:p>
       <w:r>
-        <w:tab/>
-      </w:r>
-      <w:proofErr w:type="spellStart"/>
-      <w:r>
-        <w:t>MainView</w:t>
-      </w:r>
-      <w:proofErr w:type="spellEnd"/>
-    </w:p>
-    <w:p>
-      <w:r>
-        <w:tab/>
-      </w:r>
-      <w:proofErr w:type="spellStart"/>
-      <w:r>
-        <w:t>MotionDetection</w:t>
-      </w:r>
-      <w:proofErr w:type="spellEnd"/>
-    </w:p>
-    <w:p>
-      <w:r>
-        <w:t>Datenbank Anbindungen</w:t>
-      </w:r>
-    </w:p>
-    <w:p>
-      <w:r>
-        <w:tab/>
-      </w:r>
-      <w:proofErr w:type="spellStart"/>
-      <w:r>
-        <w:t>Firebase</w:t>
-      </w:r>
-      <w:proofErr w:type="spellEnd"/>
-    </w:p>
-    <w:p>
-      <w:r>
         <w:lastRenderedPageBreak/>
         <w:tab/>
-        <w:t>Schreiben</w:t>
-      </w:r>
-    </w:p>
-    <w:p>
-      <w:r>
-        <w:tab/>
-        <w:t>Lesen</w:t>
-      </w:r>
-    </w:p>
-    <w:p>
+        <w:t>(</w:t>
+      </w:r>
+      <w:r>
+        <w:t>Different Pixel Densities</w:t>
+      </w:r>
+      <w:r>
+        <w:t>) an Bildschirmanpassen</w:t>
+      </w:r>
+    </w:p>
+    <w:p>
+      <w:r>
+        <w:tab/>
+        <w:t>(</w:t>
+      </w:r>
+      <w:r>
+        <w:t>Jetpack Compose</w:t>
+      </w:r>
+      <w:r>
+        <w:t>) paradigment Compose Vorlesung</w:t>
+      </w:r>
+    </w:p>
+    <w:p>
+      <w:r>
+        <w:tab/>
+      </w:r>
+      <w:r>
+        <w:t>Composables</w:t>
+      </w:r>
+    </w:p>
+    <w:p>
+      <w:r>
+        <w:tab/>
+        <w:t>(</w:t>
+      </w:r>
+      <w:r>
+        <w:t>CONTEXT AND INTENTS</w:t>
+      </w:r>
+      <w:r>
+        <w:t>)</w:t>
+      </w:r>
+    </w:p>
+    <w:p>
+      <w:r>
+        <w:tab/>
+        <w:t>Main</w:t>
+      </w:r>
+    </w:p>
+    <w:p>
+      <w:r>
+        <w:tab/>
+        <w:t>(Login)</w:t>
+      </w:r>
+    </w:p>
+    <w:p>
+      <w:r>
+        <w:tab/>
+        <w:t>DayView</w:t>
+      </w:r>
+    </w:p>
+    <w:p>
+      <w:r>
+        <w:tab/>
+        <w:t xml:space="preserve">Transport </w:t>
+      </w:r>
+      <w:r>
+        <w:t xml:space="preserve">duration </w:t>
+      </w:r>
+      <w:r>
+        <w:t>calulation Views</w:t>
+      </w:r>
+    </w:p>
+    <w:p>
+      <w:r>
+        <w:tab/>
+      </w:r>
+      <w:r>
+        <w:t>Overview Views</w:t>
+      </w:r>
+    </w:p>
+    <w:p>
+      <w:r>
+        <w:t>ViewModel</w:t>
+      </w:r>
+    </w:p>
+    <w:p>
+      <w:pPr>
+        <w:ind w:left="708" w:hanging="708"/>
+      </w:pPr>
+      <w:r>
+        <w:tab/>
+      </w:r>
+      <w:r>
+        <w:t>(LIFECYCLE)</w:t>
+      </w:r>
+    </w:p>
+    <w:p>
+      <w:pPr>
+        <w:ind w:left="708" w:hanging="708"/>
+      </w:pPr>
+      <w:r>
+        <w:tab/>
+        <w:t>(</w:t>
+      </w:r>
+      <w:r>
+        <w:t>Zygote</w:t>
+      </w:r>
+      <w:r>
+        <w:t>/ background Operations)</w:t>
+      </w:r>
+      <w:r>
+        <w:t xml:space="preserve"> / (threads)</w:t>
+      </w:r>
+    </w:p>
+    <w:p>
+      <w:pPr>
+        <w:ind w:left="708" w:hanging="708"/>
+      </w:pPr>
+      <w:r>
+        <w:tab/>
+      </w:r>
+      <w:r>
+        <w:t>Service Components</w:t>
+      </w:r>
+    </w:p>
+    <w:p>
+      <w:pPr>
+        <w:ind w:left="708" w:hanging="708"/>
+      </w:pPr>
+      <w:r>
+        <w:tab/>
+      </w:r>
+      <w:r>
+        <w:t>Coroutines</w:t>
+      </w:r>
+      <w:r>
+        <w:t xml:space="preserve"> / </w:t>
+      </w:r>
+      <w:r>
+        <w:t>ASYNCHRONISM</w:t>
+      </w:r>
+      <w:r>
+        <w:t xml:space="preserve"> / </w:t>
+      </w:r>
+      <w:r>
+        <w:t>Permission</w:t>
+      </w:r>
+      <w:r>
+        <w:t xml:space="preserve"> / notification / sensor</w:t>
+      </w:r>
+    </w:p>
+    <w:p>
+      <w:pPr>
+        <w:ind w:left="708" w:hanging="708"/>
+      </w:pPr>
+      <w:r>
+        <w:tab/>
+        <w:t>Database</w:t>
+      </w:r>
+    </w:p>
+    <w:p>
+      <w:pPr>
+        <w:ind w:left="708" w:hanging="708"/>
+      </w:pPr>
+      <w:r>
+        <w:tab/>
+      </w:r>
+      <w:r>
+        <w:t>C</w:t>
+      </w:r>
+      <w:r>
+        <w:t>ommunication</w:t>
+      </w:r>
+      <w:r>
+        <w:t xml:space="preserve"> (</w:t>
+      </w:r>
+      <w:r>
+        <w:t>Request-response</w:t>
+      </w:r>
+      <w:r>
+        <w:t xml:space="preserve"> / </w:t>
+      </w:r>
+      <w:r>
+        <w:t>Event-based architecture</w:t>
+      </w:r>
+      <w:r>
+        <w:t>)</w:t>
+      </w:r>
+      <w:r>
+        <w:t xml:space="preserve"> Vorlesung 26</w:t>
+      </w:r>
+    </w:p>
+    <w:p>
+      <w:pPr>
+        <w:ind w:left="708" w:hanging="708"/>
+      </w:pPr>
+      <w:r>
+        <w:tab/>
+        <w:t>MainViewModel</w:t>
+      </w:r>
+    </w:p>
+    <w:p>
+      <w:pPr>
+        <w:ind w:left="708" w:hanging="708"/>
+      </w:pPr>
+      <w:r>
+        <w:tab/>
+        <w:t>Firestore</w:t>
+      </w:r>
+    </w:p>
+    <w:p>
+      <w:pPr>
+        <w:ind w:left="708" w:hanging="708"/>
+      </w:pPr>
+      <w:r>
+        <w:tab/>
+      </w:r>
+      <w:r>
+        <w:tab/>
+        <w:t>Database Lesen</w:t>
+      </w:r>
+    </w:p>
+    <w:p>
+      <w:pPr>
+        <w:ind w:left="708" w:hanging="708"/>
+      </w:pPr>
+      <w:r>
+        <w:tab/>
+      </w:r>
+      <w:r>
+        <w:tab/>
+        <w:t>Database Schreiben</w:t>
+      </w:r>
+    </w:p>
+    <w:p>
+      <w:pPr>
+        <w:ind w:left="708" w:hanging="708"/>
+      </w:pPr>
+      <w:r>
+        <w:tab/>
+        <w:t>CO2 Calculation</w:t>
+      </w:r>
+    </w:p>
+    <w:p>
+      <w:pPr>
+        <w:ind w:left="708" w:hanging="708"/>
+      </w:pPr>
+      <w:r>
+        <w:tab/>
+        <w:t>MotionDetectionService</w:t>
+      </w:r>
+    </w:p>
+    <w:p>
+      <w:r>
+        <w:tab/>
+      </w:r>
+      <w:r>
+        <w:tab/>
+      </w:r>
       <w:r>
         <w:t>Sensorik</w:t>
       </w:r>
@@ -239,6 +451,14 @@
     <w:p>
       <w:r>
         <w:tab/>
+      </w:r>
+      <w:r>
+        <w:tab/>
+      </w:r>
+      <w:r>
+        <w:tab/>
+      </w:r>
+      <w:r>
         <w:t>Bewegung</w:t>
       </w:r>
     </w:p>
@@ -247,191 +467,177 @@
         <w:tab/>
       </w:r>
       <w:r>
-        <w:t xml:space="preserve">Running in </w:t>
-      </w:r>
-      <w:proofErr w:type="spellStart"/>
-      <w:r>
-        <w:t>background</w:t>
-      </w:r>
-      <w:proofErr w:type="spellEnd"/>
-    </w:p>
-    <w:p>
-      <w:r>
-        <w:tab/>
-        <w:t xml:space="preserve">Berechnung </w:t>
-      </w:r>
-      <w:proofErr w:type="spellStart"/>
-      <w:r>
-        <w:t>bewegung</w:t>
-      </w:r>
-      <w:proofErr w:type="spellEnd"/>
-    </w:p>
-    <w:p>
-      <w:proofErr w:type="spellStart"/>
+        <w:tab/>
+      </w:r>
+      <w:r>
+        <w:tab/>
+      </w:r>
+      <w:r>
+        <w:t>Running in background</w:t>
+      </w:r>
+    </w:p>
+    <w:p>
+      <w:r>
+        <w:tab/>
+      </w:r>
+      <w:r>
+        <w:tab/>
+      </w:r>
+      <w:r>
+        <w:tab/>
+      </w:r>
+      <w:r>
+        <w:t>Berechnung bewegung</w:t>
+      </w:r>
+    </w:p>
+    <w:p>
+      <w:pPr>
+        <w:ind w:left="708" w:hanging="708"/>
+      </w:pPr>
+      <w:r>
+        <w:tab/>
+        <w:t>MyForegroundService</w:t>
+      </w:r>
+    </w:p>
+    <w:p>
+      <w:pPr>
+        <w:ind w:left="708" w:hanging="708"/>
+      </w:pPr>
+      <w:r>
+        <w:tab/>
+        <w:t>NotificationHeper</w:t>
+      </w:r>
+    </w:p>
+    <w:p>
+      <w:r>
+        <w:tab/>
+      </w:r>
+      <w:r>
+        <w:tab/>
+      </w:r>
       <w:r>
         <w:t>Notification</w:t>
       </w:r>
-      <w:proofErr w:type="spellEnd"/>
-    </w:p>
-    <w:p>
-      <w:r>
-        <w:tab/>
-      </w:r>
-      <w:proofErr w:type="spellStart"/>
+    </w:p>
+    <w:p>
+      <w:r>
+        <w:tab/>
+      </w:r>
+      <w:r>
+        <w:tab/>
+      </w:r>
+      <w:r>
+        <w:tab/>
+      </w:r>
       <w:r>
         <w:t>Reminder</w:t>
       </w:r>
-      <w:proofErr w:type="spellEnd"/>
-    </w:p>
-    <w:p>
-      <w:r>
-        <w:tab/>
-        <w:t xml:space="preserve">(Click open </w:t>
-      </w:r>
-      <w:proofErr w:type="spellStart"/>
-      <w:r>
-        <w:t>app</w:t>
-      </w:r>
-      <w:proofErr w:type="spellEnd"/>
+    </w:p>
+    <w:p>
+      <w:r>
+        <w:tab/>
+      </w:r>
+      <w:r>
+        <w:tab/>
+      </w:r>
+      <w:r>
+        <w:tab/>
+      </w:r>
+      <w:r>
+        <w:t>(Click open app main screen?)</w:t>
+      </w:r>
+    </w:p>
+    <w:p>
+      <w:r>
+        <w:tab/>
+      </w:r>
+      <w:r>
+        <w:tab/>
+      </w:r>
+      <w:r>
+        <w:tab/>
+      </w:r>
+      <w:r>
+        <w:t>Running in background</w:t>
+      </w:r>
+    </w:p>
+    <w:p>
+      <w:r>
+        <w:lastRenderedPageBreak/>
+        <w:t>Model</w:t>
+      </w:r>
+    </w:p>
+    <w:p>
+      <w:r>
+        <w:tab/>
+        <w:t>ConsumptionData</w:t>
+      </w:r>
+    </w:p>
+    <w:p>
+      <w:r>
+        <w:t>MVVM</w:t>
+      </w:r>
+    </w:p>
+    <w:p>
+      <w:r>
+        <w:tab/>
+        <w:t>Liste für Werte / Model</w:t>
+      </w:r>
+    </w:p>
+    <w:p>
+      <w:r>
+        <w:tab/>
+        <w:t>Model Views</w:t>
+      </w:r>
+    </w:p>
+    <w:p>
+      <w:r>
+        <w:tab/>
+        <w:t>Views</w:t>
+      </w:r>
+    </w:p>
+    <w:p/>
+    <w:p/>
+    <w:p>
+      <w:r>
+        <w:t>Diskussion besonderer Aspekte von Mobilität und mobiler Software</w:t>
+      </w:r>
+    </w:p>
+    <w:p/>
+    <w:p/>
+    <w:p>
+      <w:r>
+        <w:t>Reflexion über den Entwicklungsprozess (z. B. "Feedback einholen? Gelernte Lektionen?")</w:t>
+      </w:r>
+    </w:p>
+    <w:p/>
+    <w:p/>
+    <w:p/>
+    <w:p>
+      <w:r>
+        <w:t>Demo-</w:t>
+      </w:r>
+      <w:r>
+        <w:t>Video 10 min</w:t>
+      </w:r>
       <w:r>
         <w:t xml:space="preserve"> </w:t>
       </w:r>
-      <w:proofErr w:type="spellStart"/>
-      <w:r>
-        <w:t>main</w:t>
-      </w:r>
-      <w:proofErr w:type="spellEnd"/>
-      <w:r>
-        <w:t xml:space="preserve"> screen?)</w:t>
-      </w:r>
-    </w:p>
-    <w:p>
-      <w:r>
-        <w:tab/>
-        <w:t xml:space="preserve">Running in </w:t>
-      </w:r>
-      <w:proofErr w:type="spellStart"/>
-      <w:r>
-        <w:t>background</w:t>
-      </w:r>
-      <w:proofErr w:type="spellEnd"/>
-    </w:p>
-    <w:p>
-      <w:r>
-        <w:t>Views</w:t>
-      </w:r>
-    </w:p>
-    <w:p>
-      <w:r>
-        <w:tab/>
-        <w:t>Main</w:t>
-      </w:r>
-    </w:p>
-    <w:p>
-      <w:r>
-        <w:tab/>
-        <w:t>(Login)</w:t>
-      </w:r>
-    </w:p>
-    <w:p>
-      <w:r>
-        <w:tab/>
-      </w:r>
-      <w:proofErr w:type="spellStart"/>
-      <w:r>
-        <w:t>DayView</w:t>
-      </w:r>
-      <w:proofErr w:type="spellEnd"/>
-    </w:p>
-    <w:p>
-      <w:r>
-        <w:tab/>
-        <w:t xml:space="preserve">Transport </w:t>
-      </w:r>
-      <w:proofErr w:type="spellStart"/>
-      <w:r>
-        <w:t>duration</w:t>
-      </w:r>
-      <w:proofErr w:type="spellEnd"/>
-      <w:r>
-        <w:t xml:space="preserve"> </w:t>
-      </w:r>
-      <w:proofErr w:type="spellStart"/>
-      <w:r>
-        <w:t>calulation</w:t>
-      </w:r>
-      <w:proofErr w:type="spellEnd"/>
-      <w:r>
-        <w:t xml:space="preserve"> Views</w:t>
-      </w:r>
-    </w:p>
-    <w:p>
-      <w:r>
-        <w:tab/>
-      </w:r>
-      <w:proofErr w:type="spellStart"/>
-      <w:r>
-        <w:t>Overview</w:t>
-      </w:r>
-      <w:proofErr w:type="spellEnd"/>
-      <w:r>
-        <w:t xml:space="preserve"> Views</w:t>
-      </w:r>
-    </w:p>
-    <w:p>
-      <w:r>
-        <w:t>MVVM</w:t>
-      </w:r>
-    </w:p>
-    <w:p>
-      <w:r>
-        <w:tab/>
-      </w:r>
-      <w:r>
-        <w:t>Liste für Werte</w:t>
-      </w:r>
-      <w:r>
-        <w:t xml:space="preserve"> / Model</w:t>
-      </w:r>
-    </w:p>
-    <w:p>
-      <w:r>
-        <w:tab/>
-        <w:t>Model Views</w:t>
-      </w:r>
-    </w:p>
-    <w:p>
-      <w:r>
-        <w:tab/>
-        <w:t>Views</w:t>
-      </w:r>
-    </w:p>
-    <w:p/>
-    <w:p/>
-    <w:p>
-      <w:r>
-        <w:t>Diskussion besonderer Aspekte von Mobilität und mobiler Software</w:t>
-      </w:r>
-    </w:p>
-    <w:p/>
-    <w:p/>
-    <w:p>
-      <w:r>
-        <w:t>Reflexion über den Entwicklungsprozess (z. B. "Feedback einholen? Gelernte Lektionen?")</w:t>
-      </w:r>
-    </w:p>
-    <w:p/>
-    <w:p>
-      <w:proofErr w:type="gramStart"/>
-      <w:r>
-        <w:t xml:space="preserve">TODO </w:t>
-      </w:r>
-      <w:r>
-        <w:t>Sensorik</w:t>
-      </w:r>
-      <w:proofErr w:type="gramEnd"/>
+      <w:r>
+        <w:t>MPEG-Video</w:t>
+      </w:r>
+    </w:p>
+    <w:p>
+      <w:r>
+        <w:t>TODO-Sensorik</w:t>
+      </w:r>
       <w:r>
         <w:t xml:space="preserve"> mit geschlossener App</w:t>
+      </w:r>
+    </w:p>
+    <w:p>
+      <w:r>
+        <w:t>Mehr Fortbewegungsmittel</w:t>
       </w:r>
     </w:p>
     <w:sectPr>
@@ -869,7 +1075,6 @@
   <w:style w:type="character" w:default="1" w:styleId="Absatz-Standardschriftart">
     <w:name w:val="Default Paragraph Font"/>
     <w:uiPriority w:val="1"/>
-    <w:semiHidden/>
     <w:unhideWhenUsed/>
   </w:style>
   <w:style w:type="table" w:default="1" w:styleId="NormaleTabelle">

</xml_diff>